<commit_message>
Typo fixes in Documentation
</commit_message>
<xml_diff>
--- a/Documentation.docx
+++ b/Documentation.docx
@@ -1374,15 +1374,7 @@
           <w:color w:val="222222"/>
           <w:sz w:val="24"/>
         </w:rPr>
-        <w:t>PermissionGetter</w:t>
-      </w:r>
-      <w:r>
-        <w:rPr>
-          <w:rFonts w:eastAsia="Arial" w:cs="Arial" w:ascii="Arial" w:hAnsi="Arial"/>
-          <w:color w:val="222222"/>
-          <w:sz w:val="24"/>
-        </w:rPr>
-        <w:t xml:space="preserve"> and weight sum is calculated which is used to determine the danger level for the permission. All this task is performed in a separate thread using class </w:t>
+        <w:t>PermissionGette</w:t>
       </w:r>
       <w:r>
         <w:rPr>
@@ -1391,16 +1383,124 @@
           <w:color w:val="222222"/>
           <w:sz w:val="24"/>
         </w:rPr>
+        <w:t xml:space="preserve">r. </w:t>
+      </w:r>
+      <w:r>
+        <w:rPr>
+          <w:rFonts w:eastAsia="Arial" w:cs="Arial" w:ascii="Arial" w:hAnsi="Arial"/>
+          <w:color w:val="222222"/>
+          <w:sz w:val="24"/>
+        </w:rPr>
+        <w:t>Al</w:t>
+      </w:r>
+      <w:r>
+        <w:rPr>
+          <w:rFonts w:eastAsia="Arial" w:cs="Arial" w:ascii="Arial" w:hAnsi="Arial"/>
+          <w:color w:val="222222"/>
+          <w:sz w:val="24"/>
+        </w:rPr>
+        <w:t xml:space="preserve">l this task is performed in a separate thread using class </w:t>
+      </w:r>
+      <w:r>
+        <w:rPr>
+          <w:rFonts w:eastAsia="Courier New" w:cs="Courier New" w:ascii="Courier New" w:hAnsi="Courier New"/>
+          <w:b/>
+          <w:color w:val="222222"/>
+          <w:sz w:val="24"/>
+        </w:rPr>
         <w:t>AsyncTask</w:t>
       </w:r>
       <w:r>
         <w:rPr>
           <w:rFonts w:eastAsia="Ubuntu" w:cs="Ubuntu" w:ascii="Ubuntu" w:hAnsi="Ubuntu"/>
-          <w:b/>
-          <w:color w:val="222222"/>
-          <w:sz w:val="24"/>
-        </w:rPr>
-        <w:t>.</w:t>
+          <w:b w:val="false"/>
+          <w:bCs w:val="false"/>
+          <w:color w:val="222222"/>
+          <w:sz w:val="24"/>
+        </w:rPr>
+        <w:t>,</w:t>
+      </w:r>
+      <w:r>
+        <w:rPr>
+          <w:rFonts w:eastAsia="Arial" w:cs="Arial" w:ascii="Arial" w:hAnsi="Arial"/>
+          <w:color w:val="222222"/>
+          <w:sz w:val="24"/>
+        </w:rPr>
+        <w:t xml:space="preserve"> </w:t>
+      </w:r>
+      <w:r>
+        <w:rPr>
+          <w:rFonts w:eastAsia="Arial" w:cs="Arial" w:ascii="Arial" w:hAnsi="Arial"/>
+          <w:color w:val="222222"/>
+          <w:sz w:val="24"/>
+        </w:rPr>
+        <w:t xml:space="preserve">which contains an object </w:t>
+      </w:r>
+      <w:r>
+        <w:rPr>
+          <w:rFonts w:eastAsia="Arial" w:cs="Arial" w:ascii="Arial" w:hAnsi="Arial"/>
+          <w:b/>
+          <w:bCs/>
+          <w:color w:val="222222"/>
+          <w:sz w:val="24"/>
+        </w:rPr>
+        <w:t>svmModel</w:t>
+      </w:r>
+      <w:r>
+        <w:rPr>
+          <w:rFonts w:eastAsia="Arial" w:cs="Arial" w:ascii="Arial" w:hAnsi="Arial"/>
+          <w:b w:val="false"/>
+          <w:bCs w:val="false"/>
+          <w:color w:val="222222"/>
+          <w:sz w:val="24"/>
+        </w:rPr>
+        <w:t xml:space="preserve">, which loads a pre-trained </w:t>
+      </w:r>
+      <w:r>
+        <w:rPr>
+          <w:rFonts w:eastAsia="Arial" w:cs="Arial" w:ascii="Arial" w:hAnsi="Arial"/>
+          <w:b/>
+          <w:bCs/>
+          <w:color w:val="222222"/>
+          <w:sz w:val="24"/>
+        </w:rPr>
+        <w:t>SMO</w:t>
+      </w:r>
+      <w:r>
+        <w:rPr>
+          <w:rFonts w:eastAsia="Arial" w:cs="Arial" w:ascii="Arial" w:hAnsi="Arial"/>
+          <w:b w:val="false"/>
+          <w:bCs w:val="false"/>
+          <w:color w:val="222222"/>
+          <w:sz w:val="24"/>
+        </w:rPr>
+        <w:t xml:space="preserve"> Weka model. This instance is then used to predict the the nature of application, using it's permissions as a 0/1 feature vector.</w:t>
+      </w:r>
+      <w:r>
+        <w:rPr>
+          <w:rFonts w:eastAsia="Arial" w:cs="Arial" w:ascii="Arial" w:hAnsi="Arial"/>
+          <w:color w:val="222222"/>
+          <w:sz w:val="24"/>
+        </w:rPr>
+        <w:t xml:space="preserve">  </w:t>
+      </w:r>
+      <w:r>
+        <w:rPr>
+          <w:rFonts w:eastAsia="Arial" w:cs="Arial" w:ascii="Arial" w:hAnsi="Arial"/>
+          <w:color w:val="222222"/>
+          <w:sz w:val="24"/>
+        </w:rPr>
+        <w:t>The Prediction accuracy of our current model is ~88%</w:t>
+      </w:r>
+      <w:r>
+        <w:rPr>
+          <w:rFonts w:eastAsia="Ubuntu" w:cs="Ubuntu" w:ascii="Ubuntu" w:hAnsi="Ubuntu"/>
+          <w:b w:val="false"/>
+          <w:bCs w:val="false"/>
+          <w:color w:val="222222"/>
+          <w:sz w:val="24"/>
+        </w:rPr>
+        <w:t xml:space="preserve">  </w:t>
       </w:r>
     </w:p>
     <w:p>
@@ -2319,17 +2419,7 @@
           <w:color w:val="222222"/>
           <w:sz w:val="24"/>
         </w:rPr>
-        <w:t xml:space="preserve">Services </w:t>
-      </w:r>
-      <w:r>
-        <w:rPr>
-          <w:rFonts w:eastAsia="Arial" w:cs="Arial" w:ascii="Arial" w:hAnsi="Arial"/>
-          <w:b w:val="false"/>
-          <w:bCs w:val="false"/>
-          <w:color w:val="222222"/>
-          <w:sz w:val="24"/>
-        </w:rPr>
-        <w:t xml:space="preserve">Locker's implementation involves a listener for each of the services. For ex. Wi-FiStateReceiver for Wi-Fi. This receiver listens to change in state of the Device's Wi-Fi. If there is a change (User switches on/off the Wi-Fi), SeraphimDroid password prompt is shown, and the service is returned to it's previous state. </w:t>
+        <w:t xml:space="preserve">Services Locker's implementation involves a listener for each of the services. For ex. Wi-FiStateReceiver for Wi-Fi. This receiver listens to change in state of the Device's Wi-Fi. If there is a change (User switches on/off the Wi-Fi), SeraphimDroid password prompt is shown, and the service is returned to it's previous state. </w:t>
       </w:r>
     </w:p>
     <w:p>
@@ -3207,7 +3297,13 @@
         </w:rPr>
       </w:pPr>
       <w:r>
-        <w:rPr/>
+        <w:rPr>
+          <w:rFonts w:eastAsia="Arial" w:cs="Arial" w:ascii="Arial" w:hAnsi="Arial"/>
+          <w:b/>
+          <w:color w:val="222222"/>
+          <w:sz w:val="24"/>
+          <w:shd w:fill="FFFFFF" w:val="clear"/>
+        </w:rPr>
       </w:r>
     </w:p>
     <w:p>
@@ -3269,7 +3365,12 @@
         </w:rPr>
       </w:pPr>
       <w:r>
-        <w:rPr/>
+        <w:rPr>
+          <w:rFonts w:eastAsia="Arial" w:cs="Arial" w:ascii="Arial" w:hAnsi="Arial"/>
+          <w:color w:val="222222"/>
+          <w:sz w:val="24"/>
+          <w:shd w:fill="FFFFFF" w:val="clear"/>
+        </w:rPr>
       </w:r>
     </w:p>
     <w:p>
@@ -3352,7 +3453,12 @@
         </w:rPr>
       </w:pPr>
       <w:r>
-        <w:rPr/>
+        <w:rPr>
+          <w:rFonts w:eastAsia="Arial" w:cs="Arial" w:ascii="Arial" w:hAnsi="Arial"/>
+          <w:color w:val="222222"/>
+          <w:sz w:val="24"/>
+          <w:shd w:fill="FFFFFF" w:val="clear"/>
+        </w:rPr>
       </w:r>
     </w:p>
     <w:p>
@@ -3427,37 +3533,52 @@
         </w:rPr>
       </w:pPr>
       <w:r>
-        <w:rPr/>
-      </w:r>
-    </w:p>
-    <w:p>
-      <w:pPr>
-        <w:pStyle w:val="Normal"/>
-        <w:spacing w:lineRule="auto" w:line="276" w:before="0" w:after="240"/>
-        <w:rPr>
-          <w:rFonts w:ascii="Arial" w:hAnsi="Arial" w:eastAsia="Arial" w:cs="Arial"/>
-          <w:color w:val="222222"/>
-          <w:sz w:val="24"/>
-          <w:shd w:fill="FFFFFF" w:val="clear"/>
-        </w:rPr>
-      </w:pPr>
-      <w:r>
-        <w:rPr/>
-      </w:r>
-    </w:p>
-    <w:p>
-      <w:pPr>
-        <w:pStyle w:val="Normal"/>
-        <w:spacing w:lineRule="auto" w:line="276" w:before="0" w:after="240"/>
-        <w:rPr>
-          <w:rFonts w:ascii="Arial" w:hAnsi="Arial" w:eastAsia="Arial" w:cs="Arial"/>
-          <w:color w:val="222222"/>
-          <w:sz w:val="24"/>
-          <w:shd w:fill="FFFFFF" w:val="clear"/>
-        </w:rPr>
-      </w:pPr>
-      <w:r>
-        <w:rPr/>
+        <w:rPr>
+          <w:rFonts w:eastAsia="Arial" w:cs="Arial" w:ascii="Arial" w:hAnsi="Arial"/>
+          <w:color w:val="222222"/>
+          <w:sz w:val="24"/>
+          <w:shd w:fill="FFFFFF" w:val="clear"/>
+        </w:rPr>
+      </w:r>
+    </w:p>
+    <w:p>
+      <w:pPr>
+        <w:pStyle w:val="Normal"/>
+        <w:spacing w:lineRule="auto" w:line="276" w:before="0" w:after="240"/>
+        <w:rPr>
+          <w:rFonts w:ascii="Arial" w:hAnsi="Arial" w:eastAsia="Arial" w:cs="Arial"/>
+          <w:color w:val="222222"/>
+          <w:sz w:val="24"/>
+          <w:shd w:fill="FFFFFF" w:val="clear"/>
+        </w:rPr>
+      </w:pPr>
+      <w:r>
+        <w:rPr>
+          <w:rFonts w:eastAsia="Arial" w:cs="Arial" w:ascii="Arial" w:hAnsi="Arial"/>
+          <w:color w:val="222222"/>
+          <w:sz w:val="24"/>
+          <w:shd w:fill="FFFFFF" w:val="clear"/>
+        </w:rPr>
+      </w:r>
+    </w:p>
+    <w:p>
+      <w:pPr>
+        <w:pStyle w:val="Normal"/>
+        <w:spacing w:lineRule="auto" w:line="276" w:before="0" w:after="240"/>
+        <w:rPr>
+          <w:rFonts w:ascii="Arial" w:hAnsi="Arial" w:eastAsia="Arial" w:cs="Arial"/>
+          <w:color w:val="222222"/>
+          <w:sz w:val="24"/>
+          <w:shd w:fill="FFFFFF" w:val="clear"/>
+        </w:rPr>
+      </w:pPr>
+      <w:r>
+        <w:rPr>
+          <w:rFonts w:eastAsia="Arial" w:cs="Arial" w:ascii="Arial" w:hAnsi="Arial"/>
+          <w:color w:val="222222"/>
+          <w:sz w:val="24"/>
+          <w:shd w:fill="FFFFFF" w:val="clear"/>
+        </w:rPr>
       </w:r>
     </w:p>
     <w:p>
@@ -3604,14 +3725,8 @@
         <w:rPr/>
       </w:pPr>
       <w:r>
-        <w:rPr>
-          <w:rFonts w:eastAsia="Arial" w:cs="Arial" w:ascii="Arial" w:hAnsi="Arial"/>
-          <w:color w:val="222222"/>
-          <w:sz w:val="24"/>
-          <w:shd w:fill="FFFFFF" w:val="clear"/>
-        </w:rPr>
         <w:drawing>
-          <wp:anchor behindDoc="0" distT="0" distB="0" distL="0" distR="0" simplePos="0" locked="0" layoutInCell="1" allowOverlap="1" relativeHeight="12">
+          <wp:anchor behindDoc="0" distT="0" distB="0" distL="0" distR="0" simplePos="0" locked="0" layoutInCell="1" allowOverlap="1" relativeHeight="4">
             <wp:simplePos x="0" y="0"/>
             <wp:positionH relativeFrom="column">
               <wp:posOffset>1300480</wp:posOffset>
@@ -4211,7 +4326,12 @@
         </w:rPr>
       </w:pPr>
       <w:r>
-        <w:rPr/>
+        <w:rPr>
+          <w:rFonts w:eastAsia="Arial" w:cs="Arial" w:ascii="Arial" w:hAnsi="Arial"/>
+          <w:color w:val="222222"/>
+          <w:sz w:val="24"/>
+          <w:shd w:fill="FFFFFF" w:val="clear"/>
+        </w:rPr>
       </w:r>
     </w:p>
     <w:p>
@@ -4332,25 +4452,14 @@
         </w:rPr>
       </w:pPr>
       <w:r>
-        <w:rPr/>
-      </w:r>
-    </w:p>
-    <w:p>
-      <w:pPr>
-        <w:pStyle w:val="Normal"/>
-        <w:spacing w:lineRule="auto" w:line="276" w:before="0" w:after="0"/>
-        <w:rPr>
-          <w:rFonts w:ascii="Arial" w:hAnsi="Arial" w:eastAsia="Arial" w:cs="Arial"/>
-          <w:b/>
+        <w:rPr>
+          <w:rFonts w:eastAsia="Arial" w:cs="Arial" w:ascii="Arial" w:hAnsi="Arial"/>
           <w:b/>
           <w:color w:val="222222"/>
           <w:sz w:val="24"/>
           <w:szCs w:val="28"/>
           <w:shd w:fill="FFFFFF" w:val="clear"/>
         </w:rPr>
-      </w:pPr>
-      <w:r>
-        <w:rPr/>
       </w:r>
     </w:p>
     <w:p>
@@ -4368,7 +4477,39 @@
         </w:rPr>
       </w:pPr>
       <w:r>
-        <w:rPr/>
+        <w:rPr>
+          <w:rFonts w:eastAsia="Arial" w:cs="Arial" w:ascii="Arial" w:hAnsi="Arial"/>
+          <w:b/>
+          <w:color w:val="222222"/>
+          <w:sz w:val="24"/>
+          <w:szCs w:val="28"/>
+          <w:shd w:fill="FFFFFF" w:val="clear"/>
+        </w:rPr>
+      </w:r>
+    </w:p>
+    <w:p>
+      <w:pPr>
+        <w:pStyle w:val="Normal"/>
+        <w:spacing w:lineRule="auto" w:line="276" w:before="0" w:after="0"/>
+        <w:rPr>
+          <w:rFonts w:ascii="Arial" w:hAnsi="Arial" w:eastAsia="Arial" w:cs="Arial"/>
+          <w:b/>
+          <w:b/>
+          <w:color w:val="222222"/>
+          <w:sz w:val="24"/>
+          <w:szCs w:val="28"/>
+          <w:shd w:fill="FFFFFF" w:val="clear"/>
+        </w:rPr>
+      </w:pPr>
+      <w:r>
+        <w:rPr>
+          <w:rFonts w:eastAsia="Arial" w:cs="Arial" w:ascii="Arial" w:hAnsi="Arial"/>
+          <w:b/>
+          <w:color w:val="222222"/>
+          <w:sz w:val="24"/>
+          <w:szCs w:val="28"/>
+          <w:shd w:fill="FFFFFF" w:val="clear"/>
+        </w:rPr>
       </w:r>
     </w:p>
     <w:p>
@@ -6137,7 +6278,13 @@
         </w:rPr>
       </w:pPr>
       <w:r>
-        <w:rPr/>
+        <w:rPr>
+          <w:rFonts w:eastAsia="Arial" w:cs="Arial" w:ascii="Arial" w:hAnsi="Arial"/>
+          <w:b/>
+          <w:color w:val="222222"/>
+          <w:sz w:val="30"/>
+          <w:shd w:fill="FFFFFF" w:val="clear"/>
+        </w:rPr>
       </w:r>
     </w:p>
     <w:p>

</xml_diff>